<commit_message>
Updated vision and UseCaseModels.docx
</commit_message>
<xml_diff>
--- a/Deliverbles/Iteration3/UseCaseModels.docx
+++ b/Deliverbles/Iteration3/UseCaseModels.docx
@@ -63,20 +63,13 @@
         <w:t xml:space="preserve">2. Sort Items by </w:t>
       </w:r>
       <w:bookmarkStart w:id="0" w:name="_GoBack"/>
-      <w:r>
-        <w:rPr>
-          <w:sz w:val="24"/>
-          <w:szCs w:val="24"/>
-        </w:rPr>
-        <w:t xml:space="preserve">distance </w:t>
-      </w:r>
       <w:bookmarkEnd w:id="0"/>
       <w:r>
         <w:rPr>
           <w:sz w:val="24"/>
           <w:szCs w:val="24"/>
         </w:rPr>
-        <w:t>or price</w:t>
+        <w:t>price</w:t>
       </w:r>
     </w:p>
     <w:p>

</xml_diff>